<commit_message>
update figure, table, algorithm numbering
</commit_message>
<xml_diff>
--- a/docs/chapters/Chapter 3.docx
+++ b/docs/chapters/Chapter 3.docx
@@ -4373,23 +4373,7 @@
           <w:color w:val="000000" w:themeColor="text1"/>
           <w:shd w:val="clear" w:color="auto" w:fill="FFFFFF"/>
         </w:rPr>
-        <w:t xml:space="preserve"> et al. [6] and </w:t>
-      </w:r>
-      <w:r>
-        <w:rPr>
-          <w:rFonts w:ascii="Times" w:hAnsi="Times"/>
-          <w:color w:val="000000" w:themeColor="text1"/>
-          <w:shd w:val="clear" w:color="auto" w:fill="FFFFFF"/>
-        </w:rPr>
-        <w:t xml:space="preserve">Brownlee </w:t>
-      </w:r>
-      <w:r>
-        <w:rPr>
-          <w:rFonts w:ascii="Times" w:hAnsi="Times"/>
-          <w:color w:val="000000" w:themeColor="text1"/>
-          <w:shd w:val="clear" w:color="auto" w:fill="FFFFFF"/>
-        </w:rPr>
-        <w:t>[32]</w:t>
+        <w:t xml:space="preserve"> et al. [6] and Brownlee [32]</w:t>
       </w:r>
       <w:r>
         <w:rPr>
@@ -4889,21 +4873,7 @@
           <w:rFonts w:ascii="Times" w:hAnsi="Times" w:cs="Menlo"/>
           <w:color w:val="000000" w:themeColor="text1"/>
         </w:rPr>
-        <w:t xml:space="preserve">'new_tests', </w:t>
-      </w:r>
-      <w:r>
-        <w:rPr>
-          <w:rFonts w:ascii="Times" w:hAnsi="Times" w:cs="Menlo"/>
-          <w:color w:val="000000" w:themeColor="text1"/>
-        </w:rPr>
-        <w:t xml:space="preserve">and </w:t>
-      </w:r>
-      <w:r>
-        <w:rPr>
-          <w:rFonts w:ascii="Times" w:hAnsi="Times" w:cs="Menlo"/>
-          <w:color w:val="000000" w:themeColor="text1"/>
-        </w:rPr>
-        <w:t>'new_vaccinations'</w:t>
+        <w:t>'new_tests', and 'new_vaccinations'</w:t>
       </w:r>
       <w:r>
         <w:rPr>
@@ -7448,64 +7418,15 @@
           <w:color w:val="202124"/>
           <w:shd w:val="clear" w:color="auto" w:fill="FFFFFF"/>
         </w:rPr>
-        <w:t>d</w:t>
-      </w:r>
+        <w:t>downsamples</w:t>
+      </w:r>
+      <w:proofErr w:type="spellEnd"/>
       <w:r>
         <w:rPr>
           <w:color w:val="202124"/>
           <w:shd w:val="clear" w:color="auto" w:fill="FFFFFF"/>
         </w:rPr>
-        <w:t>ownsamples</w:t>
-      </w:r>
-      <w:proofErr w:type="spellEnd"/>
-      <w:r>
-        <w:rPr>
-          <w:color w:val="202124"/>
-          <w:shd w:val="clear" w:color="auto" w:fill="FFFFFF"/>
-        </w:rPr>
-        <w:t xml:space="preserve"> the input representation by taking the maximum value over a spatial window of size</w:t>
-      </w:r>
-      <w:r>
-        <w:rPr>
-          <w:color w:val="202124"/>
-          <w:shd w:val="clear" w:color="auto" w:fill="FFFFFF"/>
-        </w:rPr>
-        <w:t xml:space="preserve"> (</w:t>
-      </w:r>
-      <w:r>
-        <w:rPr>
-          <w:color w:val="202124"/>
-          <w:shd w:val="clear" w:color="auto" w:fill="FFFFFF"/>
-        </w:rPr>
-        <w:t>pool</w:t>
-      </w:r>
-      <w:r>
-        <w:rPr>
-          <w:color w:val="202124"/>
-          <w:shd w:val="clear" w:color="auto" w:fill="FFFFFF"/>
-        </w:rPr>
-        <w:t xml:space="preserve"> </w:t>
-      </w:r>
-      <w:r>
-        <w:rPr>
-          <w:color w:val="202124"/>
-          <w:shd w:val="clear" w:color="auto" w:fill="FFFFFF"/>
-        </w:rPr>
-        <w:t>size</w:t>
-      </w:r>
-      <w:r>
-        <w:rPr>
-          <w:color w:val="202124"/>
-          <w:shd w:val="clear" w:color="auto" w:fill="FFFFFF"/>
-        </w:rPr>
-        <w:t>)</w:t>
-      </w:r>
-      <w:r>
-        <w:rPr>
-          <w:color w:val="202124"/>
-          <w:shd w:val="clear" w:color="auto" w:fill="FFFFFF"/>
-        </w:rPr>
-        <w:t>.</w:t>
+        <w:t xml:space="preserve"> the input representation by taking the maximum value over a spatial window of size (pool size).</w:t>
       </w:r>
       <w:r>
         <w:t xml:space="preserve"> </w:t>
@@ -8404,7 +8325,23 @@
           <w:color w:val="000000" w:themeColor="text1"/>
           <w:lang w:val="en-US"/>
         </w:rPr>
-        <w:t xml:space="preserve">Algorithm-1: </w:t>
+        <w:t>Algorithm-</w:t>
+      </w:r>
+      <w:r>
+        <w:rPr>
+          <w:rFonts w:ascii="Times" w:hAnsi="Times"/>
+          <w:color w:val="000000" w:themeColor="text1"/>
+          <w:lang w:val="en-US"/>
+        </w:rPr>
+        <w:t>2</w:t>
+      </w:r>
+      <w:r>
+        <w:rPr>
+          <w:rFonts w:ascii="Times" w:hAnsi="Times"/>
+          <w:color w:val="000000" w:themeColor="text1"/>
+          <w:lang w:val="en-US"/>
+        </w:rPr>
+        <w:t xml:space="preserve">: </w:t>
       </w:r>
       <w:r>
         <w:rPr>
@@ -9632,7 +9569,23 @@
           <w:color w:val="000000" w:themeColor="text1"/>
           <w:lang w:val="en-US"/>
         </w:rPr>
-        <w:t xml:space="preserve">Algorithm-1: </w:t>
+        <w:t>Algorithm-</w:t>
+      </w:r>
+      <w:r>
+        <w:rPr>
+          <w:rFonts w:ascii="Times" w:hAnsi="Times"/>
+          <w:color w:val="000000" w:themeColor="text1"/>
+          <w:lang w:val="en-US"/>
+        </w:rPr>
+        <w:t>3</w:t>
+      </w:r>
+      <w:r>
+        <w:rPr>
+          <w:rFonts w:ascii="Times" w:hAnsi="Times"/>
+          <w:color w:val="000000" w:themeColor="text1"/>
+          <w:lang w:val="en-US"/>
+        </w:rPr>
+        <w:t xml:space="preserve">: </w:t>
       </w:r>
       <w:r>
         <w:rPr>
@@ -10720,7 +10673,21 @@
           <w:rFonts w:ascii="Times" w:hAnsi="Times"/>
           <w:color w:val="000000" w:themeColor="text1"/>
         </w:rPr>
-        <w:t xml:space="preserve">Algorithm: </w:t>
+        <w:t>Algorithm</w:t>
+      </w:r>
+      <w:r>
+        <w:rPr>
+          <w:rFonts w:ascii="Times" w:hAnsi="Times"/>
+          <w:color w:val="000000" w:themeColor="text1"/>
+        </w:rPr>
+        <w:t>-4</w:t>
+      </w:r>
+      <w:r>
+        <w:rPr>
+          <w:rFonts w:ascii="Times" w:hAnsi="Times"/>
+          <w:color w:val="000000" w:themeColor="text1"/>
+        </w:rPr>
+        <w:t xml:space="preserve">: </w:t>
       </w:r>
       <w:r>
         <w:rPr>
@@ -11194,7 +11161,23 @@
           <w:color w:val="000000" w:themeColor="text1"/>
           <w:lang w:val="en-US"/>
         </w:rPr>
-        <w:t>Algorithm-1: calculate uncertainty</w:t>
+        <w:t>Algorithm-</w:t>
+      </w:r>
+      <w:r>
+        <w:rPr>
+          <w:rFonts w:ascii="Times" w:hAnsi="Times"/>
+          <w:color w:val="000000" w:themeColor="text1"/>
+          <w:lang w:val="en-US"/>
+        </w:rPr>
+        <w:t>5</w:t>
+      </w:r>
+      <w:r>
+        <w:rPr>
+          <w:rFonts w:ascii="Times" w:hAnsi="Times"/>
+          <w:color w:val="000000" w:themeColor="text1"/>
+          <w:lang w:val="en-US"/>
+        </w:rPr>
+        <w:t>: calculate uncertainty</w:t>
       </w:r>
       <w:r>
         <w:rPr>
@@ -11637,7 +11620,23 @@
           <w:color w:val="000000" w:themeColor="text1"/>
           <w:lang w:val="en-US"/>
         </w:rPr>
-        <w:t>Algorithm-2: data scaling</w:t>
+        <w:t>Algorithm-</w:t>
+      </w:r>
+      <w:r>
+        <w:rPr>
+          <w:rFonts w:ascii="Times" w:hAnsi="Times"/>
+          <w:color w:val="000000" w:themeColor="text1"/>
+          <w:lang w:val="en-US"/>
+        </w:rPr>
+        <w:t>6</w:t>
+      </w:r>
+      <w:r>
+        <w:rPr>
+          <w:rFonts w:ascii="Times" w:hAnsi="Times"/>
+          <w:color w:val="000000" w:themeColor="text1"/>
+          <w:lang w:val="en-US"/>
+        </w:rPr>
+        <w:t>: data scaling</w:t>
       </w:r>
     </w:p>
     <w:p>
@@ -15342,7 +15341,23 @@
           <w:color w:val="000000" w:themeColor="text1"/>
           <w:lang w:val="en-US"/>
         </w:rPr>
-        <w:t xml:space="preserve">Table-3: </w:t>
+        <w:t>Table-</w:t>
+      </w:r>
+      <w:r>
+        <w:rPr>
+          <w:rFonts w:ascii="Times" w:hAnsi="Times"/>
+          <w:color w:val="000000" w:themeColor="text1"/>
+          <w:lang w:val="en-US"/>
+        </w:rPr>
+        <w:t>4</w:t>
+      </w:r>
+      <w:r>
+        <w:rPr>
+          <w:rFonts w:ascii="Times" w:hAnsi="Times"/>
+          <w:color w:val="000000" w:themeColor="text1"/>
+          <w:lang w:val="en-US"/>
+        </w:rPr>
+        <w:t xml:space="preserve">: </w:t>
       </w:r>
       <w:r>
         <w:rPr>
@@ -16872,6 +16887,50 @@
         <w:spacing w:line="360" w:lineRule="auto"/>
         <w:rPr>
           <w:rFonts w:ascii="Times" w:hAnsi="Times"/>
+          <w:color w:val="000000" w:themeColor="text1"/>
+          <w:lang w:val="en-US"/>
+        </w:rPr>
+      </w:pPr>
+    </w:p>
+    <w:p>
+      <w:pPr>
+        <w:spacing w:line="360" w:lineRule="auto"/>
+        <w:rPr>
+          <w:rFonts w:ascii="Times" w:hAnsi="Times"/>
+          <w:color w:val="000000" w:themeColor="text1"/>
+          <w:lang w:val="en-US"/>
+        </w:rPr>
+      </w:pPr>
+      <w:r>
+        <w:rPr>
+          <w:rFonts w:ascii="Times" w:hAnsi="Times"/>
+          <w:color w:val="000000" w:themeColor="text1"/>
+          <w:lang w:val="en-US"/>
+        </w:rPr>
+        <w:t>Table-</w:t>
+      </w:r>
+      <w:r>
+        <w:rPr>
+          <w:rFonts w:ascii="Times" w:hAnsi="Times"/>
+          <w:color w:val="000000" w:themeColor="text1"/>
+          <w:lang w:val="en-US"/>
+        </w:rPr>
+        <w:t>5</w:t>
+      </w:r>
+      <w:r>
+        <w:rPr>
+          <w:rFonts w:ascii="Times" w:hAnsi="Times"/>
+          <w:color w:val="000000" w:themeColor="text1"/>
+          <w:lang w:val="en-US"/>
+        </w:rPr>
+        <w:t>: Lowest uncertainty countries in the ordered list</w:t>
+      </w:r>
+    </w:p>
+    <w:p>
+      <w:pPr>
+        <w:spacing w:line="360" w:lineRule="auto"/>
+        <w:rPr>
+          <w:rFonts w:ascii="Times" w:hAnsi="Times"/>
           <w:b/>
           <w:bCs/>
           <w:color w:val="000000" w:themeColor="text1"/>
@@ -16951,7 +17010,7 @@
           <w:color w:val="000000" w:themeColor="text1"/>
           <w:lang w:val="en-US"/>
         </w:rPr>
-        <w:t xml:space="preserve"> There is no country which has identical uncertainty values for all three models. Though the dataset used in each of the models in similar approach, the variation appears due to their internal mechanism of the model algorithms. Since the model superiority examination is not our goal, we are not going to discuss </w:t>
+        <w:t xml:space="preserve"> There is no country which has identical uncertainty values for all three models. Though the dataset used in each of the </w:t>
       </w:r>
       <w:r>
         <w:rPr>
@@ -16960,7 +17019,7 @@
           <w:lang w:val="en-US"/>
         </w:rPr>
         <w:lastRenderedPageBreak/>
-        <w:t>further about it. We use the uncertainty data whatever we obtained from model prediction and uncertainty calculation methods.</w:t>
+        <w:t>models in similar approach, the variation appears due to their internal mechanism of the model algorithms. Since the model superiority examination is not our goal, we are not going to discuss further about it. We use the uncertainty data whatever we obtained from model prediction and uncertainty calculation methods.</w:t>
       </w:r>
     </w:p>
     <w:p>
@@ -17365,7 +17424,34 @@
           <w:color w:val="000000" w:themeColor="text1"/>
           <w:lang w:val="en-US"/>
         </w:rPr>
-        <w:t xml:space="preserve"> Geometric concept</w:t>
+        <w:t xml:space="preserve"> </w:t>
+      </w:r>
+      <w:r>
+        <w:rPr>
+          <w:rFonts w:ascii="Times" w:hAnsi="Times"/>
+          <w:noProof/>
+          <w:color w:val="000000" w:themeColor="text1"/>
+          <w:lang w:val="en-US"/>
+        </w:rPr>
+        <w:t xml:space="preserve">Underlying </w:t>
+      </w:r>
+      <w:r>
+        <w:rPr>
+          <w:rFonts w:ascii="Times" w:hAnsi="Times"/>
+          <w:noProof/>
+          <w:color w:val="000000" w:themeColor="text1"/>
+          <w:lang w:val="en-US"/>
+        </w:rPr>
+        <w:t>Geomet</w:t>
+      </w:r>
+      <w:r>
+        <w:rPr>
+          <w:rFonts w:ascii="Times" w:hAnsi="Times"/>
+          <w:noProof/>
+          <w:color w:val="000000" w:themeColor="text1"/>
+          <w:lang w:val="en-US"/>
+        </w:rPr>
+        <w:t>ry of CA</w:t>
       </w:r>
     </w:p>
     <w:p>
@@ -17576,6 +17662,7 @@
           <w:color w:val="000000" w:themeColor="text1"/>
           <w:lang w:val="en-US"/>
         </w:rPr>
+        <w:lastRenderedPageBreak/>
         <w:t xml:space="preserve">Let’s consider the center of the target circle at </w:t>
       </w:r>
       <w:r>
@@ -17650,7 +17737,6 @@
           <w:rFonts w:ascii="Times" w:hAnsi="Times"/>
           <w:color w:val="000000" w:themeColor="text1"/>
         </w:rPr>
-        <w:lastRenderedPageBreak/>
         <w:t>Draw first chromatic circle with</w:t>
       </w:r>
       <w:r>
@@ -18238,7 +18324,21 @@
           <w:rFonts w:ascii="Times" w:hAnsi="Times"/>
           <w:color w:val="000000" w:themeColor="text1"/>
         </w:rPr>
-        <w:t xml:space="preserve">Algorithm: </w:t>
+        <w:t>Algorithm</w:t>
+      </w:r>
+      <w:r>
+        <w:rPr>
+          <w:rFonts w:ascii="Times" w:hAnsi="Times"/>
+          <w:color w:val="000000" w:themeColor="text1"/>
+        </w:rPr>
+        <w:t>-7</w:t>
+      </w:r>
+      <w:r>
+        <w:rPr>
+          <w:rFonts w:ascii="Times" w:hAnsi="Times"/>
+          <w:color w:val="000000" w:themeColor="text1"/>
+        </w:rPr>
+        <w:t xml:space="preserve">: </w:t>
       </w:r>
       <w:r>
         <w:rPr>
@@ -18704,13 +18804,7 @@
                               <w:rPr>
                                 <w:lang w:val="en-US"/>
                               </w:rPr>
-                              <w:t>9</w:t>
-                            </w:r>
-                            <w:r>
-                              <w:rPr>
-                                <w:lang w:val="en-US"/>
-                              </w:rPr>
-                              <w:t>0% uncertainty</w:t>
+                              <w:t>90% uncertainty</w:t>
                             </w:r>
                           </w:p>
                         </w:txbxContent>
@@ -19127,13 +19221,7 @@
                               <w:rPr>
                                 <w:lang w:val="en-US"/>
                               </w:rPr>
-                              <w:t>4</w:t>
-                            </w:r>
-                            <w:r>
-                              <w:rPr>
-                                <w:lang w:val="en-US"/>
-                              </w:rPr>
-                              <w:t>0% uncertainty</w:t>
+                              <w:t>40% uncertainty</w:t>
                             </w:r>
                           </w:p>
                         </w:txbxContent>
@@ -19253,13 +19341,7 @@
                               <w:rPr>
                                 <w:lang w:val="en-US"/>
                               </w:rPr>
-                              <w:t>7</w:t>
-                            </w:r>
-                            <w:r>
-                              <w:rPr>
-                                <w:lang w:val="en-US"/>
-                              </w:rPr>
-                              <w:t>% uncertainty</w:t>
+                              <w:t>7% uncertainty</w:t>
                             </w:r>
                           </w:p>
                         </w:txbxContent>
@@ -19475,6 +19557,7 @@
           <w:color w:val="000000" w:themeColor="text1"/>
           <w:lang w:val="en-US"/>
         </w:rPr>
+        <w:lastRenderedPageBreak/>
         <w:t xml:space="preserve">          </w:t>
       </w:r>
     </w:p>
@@ -20104,39 +20187,7 @@
           <w:color w:val="000000" w:themeColor="text1"/>
           <w:shd w:val="clear" w:color="auto" w:fill="FFFFFF"/>
         </w:rPr>
-        <w:t>emphasize</w:t>
-      </w:r>
-      <w:r>
-        <w:rPr>
-          <w:rFonts w:ascii="Times" w:hAnsi="Times"/>
-          <w:color w:val="000000" w:themeColor="text1"/>
-          <w:shd w:val="clear" w:color="auto" w:fill="FFFFFF"/>
-        </w:rPr>
-        <w:t>s</w:t>
-      </w:r>
-      <w:r>
-        <w:rPr>
-          <w:rFonts w:ascii="Times" w:hAnsi="Times"/>
-          <w:color w:val="000000" w:themeColor="text1"/>
-          <w:shd w:val="clear" w:color="auto" w:fill="FFFFFF"/>
-        </w:rPr>
-        <w:t xml:space="preserve"> the </w:t>
-      </w:r>
-      <w:r>
-        <w:rPr>
-          <w:rFonts w:ascii="Times" w:hAnsi="Times"/>
-          <w:color w:val="000000" w:themeColor="text1"/>
-          <w:shd w:val="clear" w:color="auto" w:fill="FFFFFF"/>
-        </w:rPr>
-        <w:t xml:space="preserve">prediction of </w:t>
-      </w:r>
-      <w:r>
-        <w:rPr>
-          <w:rFonts w:ascii="Times" w:hAnsi="Times"/>
-          <w:color w:val="000000" w:themeColor="text1"/>
-          <w:shd w:val="clear" w:color="auto" w:fill="FFFFFF"/>
-        </w:rPr>
-        <w:t xml:space="preserve">daily </w:t>
+        <w:t xml:space="preserve">emphasizes the prediction of daily </w:t>
       </w:r>
       <w:r>
         <w:rPr>
@@ -20422,17 +20473,13 @@
         <w:spacing w:line="360" w:lineRule="auto"/>
         <w:rPr>
           <w:rFonts w:ascii="Times" w:hAnsi="Times"/>
-          <w:b/>
-          <w:bCs/>
-          <w:color w:val="000000" w:themeColor="text1"/>
-          <w:lang w:val="en-US"/>
-        </w:rPr>
-      </w:pPr>
-      <w:r>
-        <w:rPr>
-          <w:rFonts w:ascii="Times" w:hAnsi="Times"/>
-          <w:b/>
-          <w:bCs/>
+          <w:color w:val="000000" w:themeColor="text1"/>
+          <w:lang w:val="en-US"/>
+        </w:rPr>
+      </w:pPr>
+      <w:r>
+        <w:rPr>
+          <w:rFonts w:ascii="Times" w:hAnsi="Times"/>
           <w:color w:val="000000" w:themeColor="text1"/>
           <w:lang w:val="en-US"/>
         </w:rPr>
@@ -20441,8 +20488,6 @@
       <w:r>
         <w:rPr>
           <w:rFonts w:ascii="Times" w:hAnsi="Times"/>
-          <w:b/>
-          <w:bCs/>
           <w:color w:val="000000" w:themeColor="text1"/>
           <w:lang w:val="en-US"/>
         </w:rPr>
@@ -20451,8 +20496,6 @@
       <w:r>
         <w:rPr>
           <w:rFonts w:ascii="Times" w:hAnsi="Times"/>
-          <w:b/>
-          <w:bCs/>
           <w:color w:val="000000" w:themeColor="text1"/>
           <w:lang w:val="en-US"/>
         </w:rPr>
@@ -20461,8 +20504,6 @@
       <w:r>
         <w:rPr>
           <w:rFonts w:ascii="Times" w:hAnsi="Times"/>
-          <w:b/>
-          <w:bCs/>
           <w:color w:val="000000" w:themeColor="text1"/>
           <w:lang w:val="en-US"/>
         </w:rPr>
@@ -20471,8 +20512,6 @@
       <w:r>
         <w:rPr>
           <w:rFonts w:ascii="Times" w:hAnsi="Times"/>
-          <w:b/>
-          <w:bCs/>
           <w:color w:val="000000" w:themeColor="text1"/>
           <w:lang w:val="en-US"/>
         </w:rPr>
@@ -20481,8 +20520,6 @@
       <w:r>
         <w:rPr>
           <w:rFonts w:ascii="Times" w:hAnsi="Times"/>
-          <w:b/>
-          <w:bCs/>
           <w:color w:val="000000" w:themeColor="text1"/>
           <w:lang w:val="en-US"/>
         </w:rPr>
@@ -20491,8 +20528,6 @@
       <w:r>
         <w:rPr>
           <w:rFonts w:ascii="Times" w:hAnsi="Times"/>
-          <w:b/>
-          <w:bCs/>
           <w:color w:val="000000" w:themeColor="text1"/>
           <w:lang w:val="en-US"/>
         </w:rPr>
@@ -20501,8 +20536,6 @@
       <w:r>
         <w:rPr>
           <w:rFonts w:ascii="Times" w:hAnsi="Times"/>
-          <w:b/>
-          <w:bCs/>
           <w:color w:val="000000" w:themeColor="text1"/>
           <w:lang w:val="en-US"/>
         </w:rPr>
@@ -20840,17 +20873,13 @@
         <w:spacing w:line="360" w:lineRule="auto"/>
         <w:rPr>
           <w:rFonts w:ascii="Times" w:hAnsi="Times"/>
-          <w:b/>
-          <w:bCs/>
-          <w:color w:val="000000" w:themeColor="text1"/>
-          <w:lang w:val="en-US"/>
-        </w:rPr>
-      </w:pPr>
-      <w:r>
-        <w:rPr>
-          <w:rFonts w:ascii="Times" w:hAnsi="Times"/>
-          <w:b/>
-          <w:bCs/>
+          <w:color w:val="000000" w:themeColor="text1"/>
+          <w:lang w:val="en-US"/>
+        </w:rPr>
+      </w:pPr>
+      <w:r>
+        <w:rPr>
+          <w:rFonts w:ascii="Times" w:hAnsi="Times"/>
           <w:color w:val="000000" w:themeColor="text1"/>
           <w:lang w:val="en-US"/>
         </w:rPr>
@@ -20859,8 +20888,6 @@
       <w:r>
         <w:rPr>
           <w:rFonts w:ascii="Times" w:hAnsi="Times"/>
-          <w:b/>
-          <w:bCs/>
           <w:color w:val="000000" w:themeColor="text1"/>
           <w:lang w:val="en-US"/>
         </w:rPr>
@@ -20869,8 +20896,6 @@
       <w:r>
         <w:rPr>
           <w:rFonts w:ascii="Times" w:hAnsi="Times"/>
-          <w:b/>
-          <w:bCs/>
           <w:color w:val="000000" w:themeColor="text1"/>
           <w:lang w:val="en-US"/>
         </w:rPr>
@@ -22079,7 +22104,21 @@
           <w:rFonts w:ascii="Times" w:hAnsi="Times"/>
           <w:color w:val="000000" w:themeColor="text1"/>
         </w:rPr>
-        <w:t xml:space="preserve">Algorithm:  </w:t>
+        <w:t>Algorithm</w:t>
+      </w:r>
+      <w:r>
+        <w:rPr>
+          <w:rFonts w:ascii="Times" w:hAnsi="Times"/>
+          <w:color w:val="000000" w:themeColor="text1"/>
+        </w:rPr>
+        <w:t>-8</w:t>
+      </w:r>
+      <w:r>
+        <w:rPr>
+          <w:rFonts w:ascii="Times" w:hAnsi="Times"/>
+          <w:color w:val="000000" w:themeColor="text1"/>
+        </w:rPr>
+        <w:t xml:space="preserve">:  </w:t>
       </w:r>
       <w:r>
         <w:rPr>
@@ -22655,7 +22694,21 @@
           <w:rFonts w:ascii="Times" w:hAnsi="Times"/>
           <w:color w:val="000000" w:themeColor="text1"/>
         </w:rPr>
-        <w:t xml:space="preserve">Algorithm: </w:t>
+        <w:t>Algorithm</w:t>
+      </w:r>
+      <w:r>
+        <w:rPr>
+          <w:rFonts w:ascii="Times" w:hAnsi="Times"/>
+          <w:color w:val="000000" w:themeColor="text1"/>
+        </w:rPr>
+        <w:t>-9</w:t>
+      </w:r>
+      <w:r>
+        <w:rPr>
+          <w:rFonts w:ascii="Times" w:hAnsi="Times"/>
+          <w:color w:val="000000" w:themeColor="text1"/>
+        </w:rPr>
+        <w:t xml:space="preserve">: </w:t>
       </w:r>
       <w:r>
         <w:rPr>

</xml_diff>